<commit_message>
Jackie - feature list UPDATE
</commit_message>
<xml_diff>
--- a/documentation/Features/DRHC_Features.docx
+++ b/documentation/Features/DRHC_Features.docx
@@ -1,6 +1,6 @@
 
 <file path=word/document.xml><?xml version="1.0" encoding="utf-8"?>
-<w:document xmlns:mo="http://schemas.microsoft.com/office/mac/office/2008/main" xmlns:ve="http://schemas.openxmlformats.org/markup-compatibility/2006" xmlns:mv="urn:schemas-microsoft-com:mac:vml" xmlns:o="urn:schemas-microsoft-com:office:office" xmlns:r="http://schemas.openxmlformats.org/officeDocument/2006/relationships" xmlns:m="http://schemas.openxmlformats.org/officeDocument/2006/math" xmlns:v="urn:schemas-microsoft-com:vml" xmlns:wp="http://schemas.openxmlformats.org/drawingml/2006/wordprocessingDrawing" xmlns:w10="urn:schemas-microsoft-com:office:word" xmlns:w="http://schemas.openxmlformats.org/wordprocessingml/2006/main" xmlns:wne="http://schemas.microsoft.com/office/word/2006/wordml">
+<w:document xmlns:wpc="http://schemas.microsoft.com/office/word/2010/wordprocessingCanvas" xmlns:mo="http://schemas.microsoft.com/office/mac/office/2008/main" xmlns:mc="http://schemas.openxmlformats.org/markup-compatibility/2006" xmlns:mv="urn:schemas-microsoft-com:mac:vml" xmlns:o="urn:schemas-microsoft-com:office:office" xmlns:r="http://schemas.openxmlformats.org/officeDocument/2006/relationships" xmlns:m="http://schemas.openxmlformats.org/officeDocument/2006/math" xmlns:v="urn:schemas-microsoft-com:vml" xmlns:wp14="http://schemas.microsoft.com/office/word/2010/wordprocessingDrawing" xmlns:wp="http://schemas.openxmlformats.org/drawingml/2006/wordprocessingDrawing" xmlns:w10="urn:schemas-microsoft-com:office:word" xmlns:w="http://schemas.openxmlformats.org/wordprocessingml/2006/main" xmlns:w14="http://schemas.microsoft.com/office/word/2010/wordml" xmlns:wpg="http://schemas.microsoft.com/office/word/2010/wordprocessingGroup" xmlns:wpi="http://schemas.microsoft.com/office/word/2010/wordprocessingInk" xmlns:wne="http://schemas.microsoft.com/office/word/2006/wordml" xmlns:wps="http://schemas.microsoft.com/office/word/2010/wordprocessingShape" mc:Ignorable="w14 wp14">
   <w:body>
     <w:p>
       <w:pPr>
@@ -454,36 +454,69 @@
         </w:numPr>
         <w:spacing w:before="100" w:beforeAutospacing="1" w:after="240"/>
       </w:pPr>
+      <w:r>
+        <w:t xml:space="preserve">RSS Feed </w:t>
+      </w:r>
+      <w:r>
+        <w:t>–</w:t>
+      </w:r>
+      <w:r>
+        <w:t xml:space="preserve"> </w:t>
+      </w:r>
+      <w:r>
+        <w:rPr>
+          <w:color w:val="FF0000"/>
+        </w:rPr>
+        <w:t>JACKIE</w:t>
+      </w:r>
+    </w:p>
+    <w:p>
+      <w:pPr>
+        <w:pStyle w:val="ListParagraph"/>
+        <w:numPr>
+          <w:ilvl w:val="0"/>
+          <w:numId w:val="1"/>
+        </w:numPr>
+        <w:spacing w:before="100" w:beforeAutospacing="1" w:after="240"/>
+      </w:pPr>
+      <w:r>
+        <w:t xml:space="preserve">Accordion styled sub </w:t>
+      </w:r>
+      <w:proofErr w:type="spellStart"/>
+      <w:r>
+        <w:t>nav</w:t>
+      </w:r>
+      <w:proofErr w:type="spellEnd"/>
+      <w:r>
+        <w:t xml:space="preserve"> list</w:t>
+      </w:r>
+    </w:p>
+    <w:p>
+      <w:pPr>
+        <w:pStyle w:val="ListParagraph"/>
+        <w:numPr>
+          <w:ilvl w:val="0"/>
+          <w:numId w:val="1"/>
+        </w:numPr>
+        <w:spacing w:before="100" w:beforeAutospacing="1" w:after="240"/>
+      </w:pPr>
+      <w:r>
+        <w:t xml:space="preserve">Alert current issue - </w:t>
+      </w:r>
+      <w:r>
+        <w:rPr>
+          <w:color w:val="FF0000"/>
+        </w:rPr>
+        <w:t>JACKIE</w:t>
+      </w:r>
+    </w:p>
+    <w:p>
+      <w:pPr>
+        <w:pStyle w:val="ListParagraph"/>
+        <w:spacing w:before="100" w:beforeAutospacing="1" w:after="240"/>
+      </w:pPr>
       <w:bookmarkStart w:id="0" w:name="_GoBack"/>
       <w:bookmarkEnd w:id="0"/>
-      <w:r>
-        <w:t xml:space="preserve">RSS Feed </w:t>
-      </w:r>
-      <w:r>
-        <w:t>–</w:t>
-      </w:r>
-      <w:r>
-        <w:t xml:space="preserve"> </w:t>
-      </w:r>
-      <w:r>
-        <w:rPr>
-          <w:color w:val="FF0000"/>
-        </w:rPr>
-        <w:t>JACKIE</w:t>
-      </w:r>
-    </w:p>
-    <w:p>
-      <w:pPr>
-        <w:pStyle w:val="ListParagraph"/>
-        <w:numPr>
-          <w:ilvl w:val="0"/>
-          <w:numId w:val="1"/>
-        </w:numPr>
-        <w:spacing w:before="100" w:beforeAutospacing="1" w:after="240"/>
-      </w:pPr>
-      <w:r>
-        <w:t>Accordion styled sub nav list</w:t>
-      </w:r>
     </w:p>
     <w:sectPr>
       <w:pgSz w:w="12240" w:h="15840"/>
@@ -496,7 +529,7 @@
 </file>
 
 <file path=word/numbering.xml><?xml version="1.0" encoding="utf-8"?>
-<w:numbering xmlns:mo="http://schemas.microsoft.com/office/mac/office/2008/main" xmlns:ve="http://schemas.openxmlformats.org/markup-compatibility/2006" xmlns:mv="urn:schemas-microsoft-com:mac:vml" xmlns:o="urn:schemas-microsoft-com:office:office" xmlns:r="http://schemas.openxmlformats.org/officeDocument/2006/relationships" xmlns:m="http://schemas.openxmlformats.org/officeDocument/2006/math" xmlns:v="urn:schemas-microsoft-com:vml" xmlns:wp="http://schemas.openxmlformats.org/drawingml/2006/wordprocessingDrawing" xmlns:w10="urn:schemas-microsoft-com:office:word" xmlns:w="http://schemas.openxmlformats.org/wordprocessingml/2006/main" xmlns:wne="http://schemas.microsoft.com/office/word/2006/wordml">
+<w:numbering xmlns:wpc="http://schemas.microsoft.com/office/word/2010/wordprocessingCanvas" xmlns:mo="http://schemas.microsoft.com/office/mac/office/2008/main" xmlns:mc="http://schemas.openxmlformats.org/markup-compatibility/2006" xmlns:mv="urn:schemas-microsoft-com:mac:vml" xmlns:o="urn:schemas-microsoft-com:office:office" xmlns:r="http://schemas.openxmlformats.org/officeDocument/2006/relationships" xmlns:m="http://schemas.openxmlformats.org/officeDocument/2006/math" xmlns:v="urn:schemas-microsoft-com:vml" xmlns:wp14="http://schemas.microsoft.com/office/word/2010/wordprocessingDrawing" xmlns:wp="http://schemas.openxmlformats.org/drawingml/2006/wordprocessingDrawing" xmlns:w10="urn:schemas-microsoft-com:office:word" xmlns:w="http://schemas.openxmlformats.org/wordprocessingml/2006/main" xmlns:w14="http://schemas.microsoft.com/office/word/2010/wordml" xmlns:wpg="http://schemas.microsoft.com/office/word/2010/wordprocessingGroup" xmlns:wpi="http://schemas.microsoft.com/office/word/2010/wordprocessingInk" xmlns:wne="http://schemas.microsoft.com/office/word/2006/wordml" xmlns:wps="http://schemas.microsoft.com/office/word/2010/wordprocessingShape" mc:Ignorable="w14 wp14">
   <w:abstractNum w:abstractNumId="0">
     <w:nsid w:val="1CDF45F6"/>
     <w:multiLevelType w:val="hybridMultilevel"/>
@@ -593,7 +626,7 @@
 </file>
 
 <file path=word/styles.xml><?xml version="1.0" encoding="utf-8"?>
-<w:styles xmlns:r="http://schemas.openxmlformats.org/officeDocument/2006/relationships" xmlns:w="http://schemas.openxmlformats.org/wordprocessingml/2006/main">
+<w:styles xmlns:mc="http://schemas.openxmlformats.org/markup-compatibility/2006" xmlns:r="http://schemas.openxmlformats.org/officeDocument/2006/relationships" xmlns:w="http://schemas.openxmlformats.org/wordprocessingml/2006/main" xmlns:w14="http://schemas.microsoft.com/office/word/2010/wordml" mc:Ignorable="w14">
   <w:docDefaults>
     <w:rPrDefault>
       <w:rPr>
@@ -764,14 +797,15 @@
   </w:style>
   <w:style w:type="character" w:default="1" w:styleId="DefaultParagraphFont">
     <w:name w:val="Default Paragraph Font"/>
+    <w:uiPriority w:val="1"/>
     <w:semiHidden/>
     <w:unhideWhenUsed/>
   </w:style>
   <w:style w:type="table" w:default="1" w:styleId="TableNormal">
     <w:name w:val="Normal Table"/>
+    <w:uiPriority w:val="99"/>
     <w:semiHidden/>
     <w:unhideWhenUsed/>
-    <w:qFormat/>
     <w:tblPr>
       <w:tblInd w:w="0" w:type="dxa"/>
       <w:tblCellMar>
@@ -784,6 +818,7 @@
   </w:style>
   <w:style w:type="numbering" w:default="1" w:styleId="NoList">
     <w:name w:val="No List"/>
+    <w:uiPriority w:val="99"/>
     <w:semiHidden/>
     <w:unhideWhenUsed/>
   </w:style>
@@ -797,6 +832,192 @@
       <w:ind w:left="720"/>
       <w:contextualSpacing/>
     </w:pPr>
+  </w:style>
+</w:styles>
+</file>
+
+<file path=word/stylesWithEffects.xml><?xml version="1.0" encoding="utf-8"?>
+<w:styles xmlns:wpc="http://schemas.microsoft.com/office/word/2010/wordprocessingCanvas" xmlns:mo="http://schemas.microsoft.com/office/mac/office/2008/main" xmlns:mc="http://schemas.openxmlformats.org/markup-compatibility/2006" xmlns:mv="urn:schemas-microsoft-com:mac:vml" xmlns:o="urn:schemas-microsoft-com:office:office" xmlns:r="http://schemas.openxmlformats.org/officeDocument/2006/relationships" xmlns:m="http://schemas.openxmlformats.org/officeDocument/2006/math" xmlns:v="urn:schemas-microsoft-com:vml" xmlns:wp14="http://schemas.microsoft.com/office/word/2010/wordprocessingDrawing" xmlns:wp="http://schemas.openxmlformats.org/drawingml/2006/wordprocessingDrawing" xmlns:w10="urn:schemas-microsoft-com:office:word" xmlns:w="http://schemas.openxmlformats.org/wordprocessingml/2006/main" xmlns:w14="http://schemas.microsoft.com/office/word/2010/wordml" xmlns:wpg="http://schemas.microsoft.com/office/word/2010/wordprocessingGroup" xmlns:wpi="http://schemas.microsoft.com/office/word/2010/wordprocessingInk" xmlns:wne="http://schemas.microsoft.com/office/word/2006/wordml" xmlns:wps="http://schemas.microsoft.com/office/word/2010/wordprocessingShape" mc:Ignorable="w14 wp14">
+  <w:docDefaults>
+    <w:rPrDefault>
+      <w:rPr>
+        <w:rFonts w:asciiTheme="minorHAnsi" w:eastAsiaTheme="minorEastAsia" w:hAnsiTheme="minorHAnsi" w:cstheme="minorBidi"/>
+        <w:sz w:val="24"/>
+        <w:szCs w:val="24"/>
+        <w:lang w:val="en-US" w:eastAsia="ja-JP" w:bidi="ar-SA"/>
+      </w:rPr>
+    </w:rPrDefault>
+    <w:pPrDefault/>
+  </w:docDefaults>
+  <w:latentStyles w:defLockedState="0" w:defUIPriority="99" w:defSemiHidden="1" w:defUnhideWhenUsed="1" w:defQFormat="0" w:count="276">
+    <w:lsdException w:name="Normal" w:semiHidden="0" w:uiPriority="0" w:unhideWhenUsed="0" w:qFormat="1"/>
+    <w:lsdException w:name="heading 1" w:semiHidden="0" w:uiPriority="9" w:unhideWhenUsed="0" w:qFormat="1"/>
+    <w:lsdException w:name="heading 2" w:uiPriority="9" w:qFormat="1"/>
+    <w:lsdException w:name="heading 3" w:uiPriority="9" w:qFormat="1"/>
+    <w:lsdException w:name="heading 4" w:uiPriority="9" w:qFormat="1"/>
+    <w:lsdException w:name="heading 5" w:uiPriority="9" w:qFormat="1"/>
+    <w:lsdException w:name="heading 6" w:uiPriority="9" w:qFormat="1"/>
+    <w:lsdException w:name="heading 7" w:uiPriority="9" w:qFormat="1"/>
+    <w:lsdException w:name="heading 8" w:uiPriority="9" w:qFormat="1"/>
+    <w:lsdException w:name="heading 9" w:uiPriority="9" w:qFormat="1"/>
+    <w:lsdException w:name="toc 1" w:uiPriority="39"/>
+    <w:lsdException w:name="toc 2" w:uiPriority="39"/>
+    <w:lsdException w:name="toc 3" w:uiPriority="39"/>
+    <w:lsdException w:name="toc 4" w:uiPriority="39"/>
+    <w:lsdException w:name="toc 5" w:uiPriority="39"/>
+    <w:lsdException w:name="toc 6" w:uiPriority="39"/>
+    <w:lsdException w:name="toc 7" w:uiPriority="39"/>
+    <w:lsdException w:name="toc 8" w:uiPriority="39"/>
+    <w:lsdException w:name="toc 9" w:uiPriority="39"/>
+    <w:lsdException w:name="caption" w:uiPriority="35" w:qFormat="1"/>
+    <w:lsdException w:name="Title" w:semiHidden="0" w:uiPriority="10" w:unhideWhenUsed="0" w:qFormat="1"/>
+    <w:lsdException w:name="Default Paragraph Font" w:uiPriority="1"/>
+    <w:lsdException w:name="Subtitle" w:semiHidden="0" w:uiPriority="11" w:unhideWhenUsed="0" w:qFormat="1"/>
+    <w:lsdException w:name="Strong" w:semiHidden="0" w:uiPriority="22" w:unhideWhenUsed="0" w:qFormat="1"/>
+    <w:lsdException w:name="Emphasis" w:semiHidden="0" w:uiPriority="20" w:unhideWhenUsed="0" w:qFormat="1"/>
+    <w:lsdException w:name="Table Grid" w:semiHidden="0" w:uiPriority="59" w:unhideWhenUsed="0"/>
+    <w:lsdException w:name="Placeholder Text" w:unhideWhenUsed="0"/>
+    <w:lsdException w:name="No Spacing" w:semiHidden="0" w:uiPriority="1" w:unhideWhenUsed="0" w:qFormat="1"/>
+    <w:lsdException w:name="Light Shading" w:semiHidden="0" w:uiPriority="60" w:unhideWhenUsed="0"/>
+    <w:lsdException w:name="Light List" w:semiHidden="0" w:uiPriority="61" w:unhideWhenUsed="0"/>
+    <w:lsdException w:name="Light Grid" w:semiHidden="0" w:uiPriority="62" w:unhideWhenUsed="0"/>
+    <w:lsdException w:name="Medium Shading 1" w:semiHidden="0" w:uiPriority="63" w:unhideWhenUsed="0"/>
+    <w:lsdException w:name="Medium Shading 2" w:semiHidden="0" w:uiPriority="64" w:unhideWhenUsed="0"/>
+    <w:lsdException w:name="Medium List 1" w:semiHidden="0" w:uiPriority="65" w:unhideWhenUsed="0"/>
+    <w:lsdException w:name="Medium List 2" w:semiHidden="0" w:uiPriority="66" w:unhideWhenUsed="0"/>
+    <w:lsdException w:name="Medium Grid 1" w:semiHidden="0" w:uiPriority="67" w:unhideWhenUsed="0"/>
+    <w:lsdException w:name="Medium Grid 2" w:semiHidden="0" w:uiPriority="68" w:unhideWhenUsed="0"/>
+    <w:lsdException w:name="Medium Grid 3" w:semiHidden="0" w:uiPriority="69" w:unhideWhenUsed="0"/>
+    <w:lsdException w:name="Dark List" w:semiHidden="0" w:uiPriority="70" w:unhideWhenUsed="0"/>
+    <w:lsdException w:name="Colorful Shading" w:semiHidden="0" w:uiPriority="71" w:unhideWhenUsed="0"/>
+    <w:lsdException w:name="Colorful List" w:semiHidden="0" w:uiPriority="72" w:unhideWhenUsed="0"/>
+    <w:lsdException w:name="Colorful Grid" w:semiHidden="0" w:uiPriority="73" w:unhideWhenUsed="0"/>
+    <w:lsdException w:name="Light Shading Accent 1" w:semiHidden="0" w:uiPriority="60" w:unhideWhenUsed="0"/>
+    <w:lsdException w:name="Light List Accent 1" w:semiHidden="0" w:uiPriority="61" w:unhideWhenUsed="0"/>
+    <w:lsdException w:name="Light Grid Accent 1" w:semiHidden="0" w:uiPriority="62" w:unhideWhenUsed="0"/>
+    <w:lsdException w:name="Medium Shading 1 Accent 1" w:semiHidden="0" w:uiPriority="63" w:unhideWhenUsed="0"/>
+    <w:lsdException w:name="Medium Shading 2 Accent 1" w:semiHidden="0" w:uiPriority="64" w:unhideWhenUsed="0"/>
+    <w:lsdException w:name="Medium List 1 Accent 1" w:semiHidden="0" w:uiPriority="65" w:unhideWhenUsed="0"/>
+    <w:lsdException w:name="Revision" w:unhideWhenUsed="0"/>
+    <w:lsdException w:name="List Paragraph" w:semiHidden="0" w:uiPriority="34" w:unhideWhenUsed="0" w:qFormat="1"/>
+    <w:lsdException w:name="Quote" w:semiHidden="0" w:uiPriority="29" w:unhideWhenUsed="0" w:qFormat="1"/>
+    <w:lsdException w:name="Intense Quote" w:semiHidden="0" w:uiPriority="30" w:unhideWhenUsed="0" w:qFormat="1"/>
+    <w:lsdException w:name="Medium List 2 Accent 1" w:semiHidden="0" w:uiPriority="66" w:unhideWhenUsed="0"/>
+    <w:lsdException w:name="Medium Grid 1 Accent 1" w:semiHidden="0" w:uiPriority="67" w:unhideWhenUsed="0"/>
+    <w:lsdException w:name="Medium Grid 2 Accent 1" w:semiHidden="0" w:uiPriority="68" w:unhideWhenUsed="0"/>
+    <w:lsdException w:name="Medium Grid 3 Accent 1" w:semiHidden="0" w:uiPriority="69" w:unhideWhenUsed="0"/>
+    <w:lsdException w:name="Dark List Accent 1" w:semiHidden="0" w:uiPriority="70" w:unhideWhenUsed="0"/>
+    <w:lsdException w:name="Colorful Shading Accent 1" w:semiHidden="0" w:uiPriority="71" w:unhideWhenUsed="0"/>
+    <w:lsdException w:name="Colorful List Accent 1" w:semiHidden="0" w:uiPriority="72" w:unhideWhenUsed="0"/>
+    <w:lsdException w:name="Colorful Grid Accent 1" w:semiHidden="0" w:uiPriority="73" w:unhideWhenUsed="0"/>
+    <w:lsdException w:name="Light Shading Accent 2" w:semiHidden="0" w:uiPriority="60" w:unhideWhenUsed="0"/>
+    <w:lsdException w:name="Light List Accent 2" w:semiHidden="0" w:uiPriority="61" w:unhideWhenUsed="0"/>
+    <w:lsdException w:name="Light Grid Accent 2" w:semiHidden="0" w:uiPriority="62" w:unhideWhenUsed="0"/>
+    <w:lsdException w:name="Medium Shading 1 Accent 2" w:semiHidden="0" w:uiPriority="63" w:unhideWhenUsed="0"/>
+    <w:lsdException w:name="Medium Shading 2 Accent 2" w:semiHidden="0" w:uiPriority="64" w:unhideWhenUsed="0"/>
+    <w:lsdException w:name="Medium List 1 Accent 2" w:semiHidden="0" w:uiPriority="65" w:unhideWhenUsed="0"/>
+    <w:lsdException w:name="Medium List 2 Accent 2" w:semiHidden="0" w:uiPriority="66" w:unhideWhenUsed="0"/>
+    <w:lsdException w:name="Medium Grid 1 Accent 2" w:semiHidden="0" w:uiPriority="67" w:unhideWhenUsed="0"/>
+    <w:lsdException w:name="Medium Grid 2 Accent 2" w:semiHidden="0" w:uiPriority="68" w:unhideWhenUsed="0"/>
+    <w:lsdException w:name="Medium Grid 3 Accent 2" w:semiHidden="0" w:uiPriority="69" w:unhideWhenUsed="0"/>
+    <w:lsdException w:name="Dark List Accent 2" w:semiHidden="0" w:uiPriority="70" w:unhideWhenUsed="0"/>
+    <w:lsdException w:name="Colorful Shading Accent 2" w:semiHidden="0" w:uiPriority="71" w:unhideWhenUsed="0"/>
+    <w:lsdException w:name="Colorful List Accent 2" w:semiHidden="0" w:uiPriority="72" w:unhideWhenUsed="0"/>
+    <w:lsdException w:name="Colorful Grid Accent 2" w:semiHidden="0" w:uiPriority="73" w:unhideWhenUsed="0"/>
+    <w:lsdException w:name="Light Shading Accent 3" w:semiHidden="0" w:uiPriority="60" w:unhideWhenUsed="0"/>
+    <w:lsdException w:name="Light List Accent 3" w:semiHidden="0" w:uiPriority="61" w:unhideWhenUsed="0"/>
+    <w:lsdException w:name="Light Grid Accent 3" w:semiHidden="0" w:uiPriority="62" w:unhideWhenUsed="0"/>
+    <w:lsdException w:name="Medium Shading 1 Accent 3" w:semiHidden="0" w:uiPriority="63" w:unhideWhenUsed="0"/>
+    <w:lsdException w:name="Medium Shading 2 Accent 3" w:semiHidden="0" w:uiPriority="64" w:unhideWhenUsed="0"/>
+    <w:lsdException w:name="Medium List 1 Accent 3" w:semiHidden="0" w:uiPriority="65" w:unhideWhenUsed="0"/>
+    <w:lsdException w:name="Medium List 2 Accent 3" w:semiHidden="0" w:uiPriority="66" w:unhideWhenUsed="0"/>
+    <w:lsdException w:name="Medium Grid 1 Accent 3" w:semiHidden="0" w:uiPriority="67" w:unhideWhenUsed="0"/>
+    <w:lsdException w:name="Medium Grid 2 Accent 3" w:semiHidden="0" w:uiPriority="68" w:unhideWhenUsed="0"/>
+    <w:lsdException w:name="Medium Grid 3 Accent 3" w:semiHidden="0" w:uiPriority="69" w:unhideWhenUsed="0"/>
+    <w:lsdException w:name="Dark List Accent 3" w:semiHidden="0" w:uiPriority="70" w:unhideWhenUsed="0"/>
+    <w:lsdException w:name="Colorful Shading Accent 3" w:semiHidden="0" w:uiPriority="71" w:unhideWhenUsed="0"/>
+    <w:lsdException w:name="Colorful List Accent 3" w:semiHidden="0" w:uiPriority="72" w:unhideWhenUsed="0"/>
+    <w:lsdException w:name="Colorful Grid Accent 3" w:semiHidden="0" w:uiPriority="73" w:unhideWhenUsed="0"/>
+    <w:lsdException w:name="Light Shading Accent 4" w:semiHidden="0" w:uiPriority="60" w:unhideWhenUsed="0"/>
+    <w:lsdException w:name="Light List Accent 4" w:semiHidden="0" w:uiPriority="61" w:unhideWhenUsed="0"/>
+    <w:lsdException w:name="Light Grid Accent 4" w:semiHidden="0" w:uiPriority="62" w:unhideWhenUsed="0"/>
+    <w:lsdException w:name="Medium Shading 1 Accent 4" w:semiHidden="0" w:uiPriority="63" w:unhideWhenUsed="0"/>
+    <w:lsdException w:name="Medium Shading 2 Accent 4" w:semiHidden="0" w:uiPriority="64" w:unhideWhenUsed="0"/>
+    <w:lsdException w:name="Medium List 1 Accent 4" w:semiHidden="0" w:uiPriority="65" w:unhideWhenUsed="0"/>
+    <w:lsdException w:name="Medium List 2 Accent 4" w:semiHidden="0" w:uiPriority="66" w:unhideWhenUsed="0"/>
+    <w:lsdException w:name="Medium Grid 1 Accent 4" w:semiHidden="0" w:uiPriority="67" w:unhideWhenUsed="0"/>
+    <w:lsdException w:name="Medium Grid 2 Accent 4" w:semiHidden="0" w:uiPriority="68" w:unhideWhenUsed="0"/>
+    <w:lsdException w:name="Medium Grid 3 Accent 4" w:semiHidden="0" w:uiPriority="69" w:unhideWhenUsed="0"/>
+    <w:lsdException w:name="Dark List Accent 4" w:semiHidden="0" w:uiPriority="70" w:unhideWhenUsed="0"/>
+    <w:lsdException w:name="Colorful Shading Accent 4" w:semiHidden="0" w:uiPriority="71" w:unhideWhenUsed="0"/>
+    <w:lsdException w:name="Colorful List Accent 4" w:semiHidden="0" w:uiPriority="72" w:unhideWhenUsed="0"/>
+    <w:lsdException w:name="Colorful Grid Accent 4" w:semiHidden="0" w:uiPriority="73" w:unhideWhenUsed="0"/>
+    <w:lsdException w:name="Light Shading Accent 5" w:semiHidden="0" w:uiPriority="60" w:unhideWhenUsed="0"/>
+    <w:lsdException w:name="Light List Accent 5" w:semiHidden="0" w:uiPriority="61" w:unhideWhenUsed="0"/>
+    <w:lsdException w:name="Light Grid Accent 5" w:semiHidden="0" w:uiPriority="62" w:unhideWhenUsed="0"/>
+    <w:lsdException w:name="Medium Shading 1 Accent 5" w:semiHidden="0" w:uiPriority="63" w:unhideWhenUsed="0"/>
+    <w:lsdException w:name="Medium Shading 2 Accent 5" w:semiHidden="0" w:uiPriority="64" w:unhideWhenUsed="0"/>
+    <w:lsdException w:name="Medium List 1 Accent 5" w:semiHidden="0" w:uiPriority="65" w:unhideWhenUsed="0"/>
+    <w:lsdException w:name="Medium List 2 Accent 5" w:semiHidden="0" w:uiPriority="66" w:unhideWhenUsed="0"/>
+    <w:lsdException w:name="Medium Grid 1 Accent 5" w:semiHidden="0" w:uiPriority="67" w:unhideWhenUsed="0"/>
+    <w:lsdException w:name="Medium Grid 2 Accent 5" w:semiHidden="0" w:uiPriority="68" w:unhideWhenUsed="0"/>
+    <w:lsdException w:name="Medium Grid 3 Accent 5" w:semiHidden="0" w:uiPriority="69" w:unhideWhenUsed="0"/>
+    <w:lsdException w:name="Dark List Accent 5" w:semiHidden="0" w:uiPriority="70" w:unhideWhenUsed="0"/>
+    <w:lsdException w:name="Colorful Shading Accent 5" w:semiHidden="0" w:uiPriority="71" w:unhideWhenUsed="0"/>
+    <w:lsdException w:name="Colorful List Accent 5" w:semiHidden="0" w:uiPriority="72" w:unhideWhenUsed="0"/>
+    <w:lsdException w:name="Colorful Grid Accent 5" w:semiHidden="0" w:uiPriority="73" w:unhideWhenUsed="0"/>
+    <w:lsdException w:name="Light Shading Accent 6" w:semiHidden="0" w:uiPriority="60" w:unhideWhenUsed="0"/>
+    <w:lsdException w:name="Light List Accent 6" w:semiHidden="0" w:uiPriority="61" w:unhideWhenUsed="0"/>
+    <w:lsdException w:name="Light Grid Accent 6" w:semiHidden="0" w:uiPriority="62" w:unhideWhenUsed="0"/>
+    <w:lsdException w:name="Medium Shading 1 Accent 6" w:semiHidden="0" w:uiPriority="63" w:unhideWhenUsed="0"/>
+    <w:lsdException w:name="Medium Shading 2 Accent 6" w:semiHidden="0" w:uiPriority="64" w:unhideWhenUsed="0"/>
+    <w:lsdException w:name="Medium List 1 Accent 6" w:semiHidden="0" w:uiPriority="65" w:unhideWhenUsed="0"/>
+    <w:lsdException w:name="Medium List 2 Accent 6" w:semiHidden="0" w:uiPriority="66" w:unhideWhenUsed="0"/>
+    <w:lsdException w:name="Medium Grid 1 Accent 6" w:semiHidden="0" w:uiPriority="67" w:unhideWhenUsed="0"/>
+    <w:lsdException w:name="Medium Grid 2 Accent 6" w:semiHidden="0" w:uiPriority="68" w:unhideWhenUsed="0"/>
+    <w:lsdException w:name="Medium Grid 3 Accent 6" w:semiHidden="0" w:uiPriority="69" w:unhideWhenUsed="0"/>
+    <w:lsdException w:name="Dark List Accent 6" w:semiHidden="0" w:uiPriority="70" w:unhideWhenUsed="0"/>
+    <w:lsdException w:name="Colorful Shading Accent 6" w:semiHidden="0" w:uiPriority="71" w:unhideWhenUsed="0"/>
+    <w:lsdException w:name="Colorful List Accent 6" w:semiHidden="0" w:uiPriority="72" w:unhideWhenUsed="0"/>
+    <w:lsdException w:name="Colorful Grid Accent 6" w:semiHidden="0" w:uiPriority="73" w:unhideWhenUsed="0"/>
+    <w:lsdException w:name="Subtle Emphasis" w:semiHidden="0" w:uiPriority="19" w:unhideWhenUsed="0" w:qFormat="1"/>
+    <w:lsdException w:name="Intense Emphasis" w:semiHidden="0" w:uiPriority="21" w:unhideWhenUsed="0" w:qFormat="1"/>
+    <w:lsdException w:name="Subtle Reference" w:semiHidden="0" w:uiPriority="31" w:unhideWhenUsed="0" w:qFormat="1"/>
+    <w:lsdException w:name="Intense Reference" w:semiHidden="0" w:uiPriority="32" w:unhideWhenUsed="0" w:qFormat="1"/>
+    <w:lsdException w:name="Book Title" w:semiHidden="0" w:uiPriority="33" w:unhideWhenUsed="0" w:qFormat="1"/>
+    <w:lsdException w:name="Bibliography" w:uiPriority="37"/>
+    <w:lsdException w:name="TOC Heading" w:uiPriority="39" w:qFormat="1"/>
+  </w:latentStyles>
+  <w:style w:type="paragraph" w:default="1" w:styleId="Normal">
+    <w:name w:val="Normal"/>
+    <w:qFormat/>
+  </w:style>
+  <w:style w:type="character" w:default="1" w:styleId="DefaultParagraphFont">
+    <w:name w:val="Default Paragraph Font"/>
+    <w:uiPriority w:val="1"/>
+    <w:semiHidden/>
+    <w:unhideWhenUsed/>
+  </w:style>
+  <w:style w:type="table" w:default="1" w:styleId="TableNormal">
+    <w:name w:val="Normal Table"/>
+    <w:uiPriority w:val="99"/>
+    <w:semiHidden/>
+    <w:unhideWhenUsed/>
+    <w:tblPr>
+      <w:tblInd w:w="0" w:type="dxa"/>
+      <w:tblCellMar>
+        <w:top w:w="0" w:type="dxa"/>
+        <w:left w:w="108" w:type="dxa"/>
+        <w:bottom w:w="0" w:type="dxa"/>
+        <w:right w:w="108" w:type="dxa"/>
+      </w:tblCellMar>
+    </w:tblPr>
+  </w:style>
+  <w:style w:type="numbering" w:default="1" w:styleId="NoList">
+    <w:name w:val="No List"/>
+    <w:uiPriority w:val="99"/>
+    <w:semiHidden/>
+    <w:unhideWhenUsed/>
   </w:style>
 </w:styles>
 </file>
@@ -1056,7 +1277,7 @@
   <a:extraClrSchemeLst/>
   <a:extLst>
     <a:ext uri="{05A4C25C-085E-4340-85A3-A5531E510DB2}">
-      <thm15:themeFamily xmlns:thm15="http://schemas.microsoft.com/office/thememl/2012/main" xmlns:a="http://schemas.openxmlformats.org/drawingml/2006/main" xmlns="" name="Office Theme" id="{62F939B6-93AF-4DB8-9C6B-D6C7DFDC589F}" vid="{4A3C46E8-61CC-4603-A589-7422A47A8E4A}"/>
+      <thm15:themeFamily xmlns="" xmlns:thm15="http://schemas.microsoft.com/office/thememl/2012/main" name="Office Theme" id="{62F939B6-93AF-4DB8-9C6B-D6C7DFDC589F}" vid="{4A3C46E8-61CC-4603-A589-7422A47A8E4A}"/>
     </a:ext>
   </a:extLst>
 </a:theme>

</xml_diff>

<commit_message>
Kate - Feature List Updates
</commit_message>
<xml_diff>
--- a/documentation/Features/DRHC_Features.docx
+++ b/documentation/Features/DRHC_Features.docx
@@ -1,20 +1,20 @@
 
 <file path=word/document.xml><?xml version="1.0" encoding="utf-8"?>
-<w:document xmlns:wpc="http://schemas.microsoft.com/office/word/2010/wordprocessingCanvas" xmlns:mo="http://schemas.microsoft.com/office/mac/office/2008/main" xmlns:mc="http://schemas.openxmlformats.org/markup-compatibility/2006" xmlns:mv="urn:schemas-microsoft-com:mac:vml" xmlns:o="urn:schemas-microsoft-com:office:office" xmlns:r="http://schemas.openxmlformats.org/officeDocument/2006/relationships" xmlns:m="http://schemas.openxmlformats.org/officeDocument/2006/math" xmlns:v="urn:schemas-microsoft-com:vml" xmlns:wp14="http://schemas.microsoft.com/office/word/2010/wordprocessingDrawing" xmlns:wp="http://schemas.openxmlformats.org/drawingml/2006/wordprocessingDrawing" xmlns:w10="urn:schemas-microsoft-com:office:word" xmlns:w="http://schemas.openxmlformats.org/wordprocessingml/2006/main" xmlns:w14="http://schemas.microsoft.com/office/word/2010/wordml" xmlns:wpg="http://schemas.microsoft.com/office/word/2010/wordprocessingGroup" xmlns:wpi="http://schemas.microsoft.com/office/word/2010/wordprocessingInk" xmlns:wne="http://schemas.microsoft.com/office/word/2006/wordml" xmlns:wps="http://schemas.microsoft.com/office/word/2010/wordprocessingShape" mc:Ignorable="w14 wp14">
+<w:document xmlns:mo="http://schemas.microsoft.com/office/mac/office/2008/main" xmlns:ve="http://schemas.openxmlformats.org/markup-compatibility/2006" xmlns:mv="urn:schemas-microsoft-com:mac:vml" xmlns:o="urn:schemas-microsoft-com:office:office" xmlns:r="http://schemas.openxmlformats.org/officeDocument/2006/relationships" xmlns:m="http://schemas.openxmlformats.org/officeDocument/2006/math" xmlns:v="urn:schemas-microsoft-com:vml" xmlns:wp="http://schemas.openxmlformats.org/drawingml/2006/wordprocessingDrawing" xmlns:w10="urn:schemas-microsoft-com:office:word" xmlns:w="http://schemas.openxmlformats.org/wordprocessingml/2006/main" xmlns:wne="http://schemas.microsoft.com/office/word/2006/wordml">
   <w:body>
     <w:p>
       <w:pPr>
-        <w:spacing w:before="100" w:beforeAutospacing="1" w:after="240"/>
+        <w:spacing w:before="100" w:beforeAutospacing="1" w:after="240" w:line="240" w:lineRule="auto"/>
         <w:rPr>
           <w:b/>
-          <w:sz w:val="28"/>
+          <w:sz w:val="24"/>
           <w:szCs w:val="28"/>
         </w:rPr>
       </w:pPr>
       <w:r>
         <w:rPr>
           <w:b/>
-          <w:sz w:val="28"/>
+          <w:sz w:val="24"/>
           <w:szCs w:val="28"/>
         </w:rPr>
         <w:t>Dryden Regional Health Centre</w:t>
@@ -22,17 +22,17 @@
     </w:p>
     <w:p>
       <w:pPr>
-        <w:spacing w:before="100" w:beforeAutospacing="1" w:after="240"/>
+        <w:spacing w:before="100" w:beforeAutospacing="1" w:after="240" w:line="240" w:lineRule="auto"/>
         <w:rPr>
           <w:b/>
-          <w:sz w:val="28"/>
+          <w:sz w:val="24"/>
           <w:szCs w:val="28"/>
         </w:rPr>
       </w:pPr>
       <w:r>
         <w:rPr>
           <w:b/>
-          <w:sz w:val="28"/>
+          <w:sz w:val="24"/>
           <w:szCs w:val="28"/>
         </w:rPr>
         <w:t>Website Features</w:t>
@@ -45,20 +45,33 @@
           <w:ilvl w:val="0"/>
           <w:numId w:val="1"/>
         </w:numPr>
-        <w:spacing w:before="100" w:beforeAutospacing="1" w:after="240"/>
-      </w:pPr>
-      <w:r>
+        <w:spacing w:before="100" w:beforeAutospacing="1" w:after="240" w:line="240" w:lineRule="auto"/>
+        <w:rPr>
+          <w:sz w:val="24"/>
+        </w:rPr>
+      </w:pPr>
+      <w:r>
+        <w:rPr>
+          <w:sz w:val="24"/>
+        </w:rPr>
         <w:t xml:space="preserve">Timeline </w:t>
       </w:r>
       <w:r>
+        <w:rPr>
+          <w:sz w:val="24"/>
+        </w:rPr>
         <w:t>Plug-in</w:t>
       </w:r>
       <w:r>
+        <w:rPr>
+          <w:sz w:val="24"/>
+        </w:rPr>
         <w:t xml:space="preserve"> – displays past and upcoming events </w:t>
       </w:r>
       <w:r>
         <w:rPr>
           <w:color w:val="FF0000"/>
+          <w:sz w:val="24"/>
         </w:rPr>
         <w:t>JACKIE</w:t>
       </w:r>
@@ -66,7 +79,10 @@
     <w:p>
       <w:pPr>
         <w:pStyle w:val="ListParagraph"/>
-        <w:spacing w:before="100" w:beforeAutospacing="1" w:after="240"/>
+        <w:spacing w:before="100" w:beforeAutospacing="1" w:after="240" w:line="240" w:lineRule="auto"/>
+        <w:rPr>
+          <w:sz w:val="24"/>
+        </w:rPr>
       </w:pPr>
     </w:p>
     <w:p>
@@ -76,14 +92,21 @@
           <w:ilvl w:val="0"/>
           <w:numId w:val="1"/>
         </w:numPr>
-        <w:spacing w:before="100" w:beforeAutospacing="1" w:after="240"/>
-      </w:pPr>
-      <w:r>
+        <w:spacing w:before="100" w:beforeAutospacing="1" w:after="240" w:line="240" w:lineRule="auto"/>
+        <w:rPr>
+          <w:sz w:val="24"/>
+        </w:rPr>
+      </w:pPr>
+      <w:r>
+        <w:rPr>
+          <w:sz w:val="24"/>
+        </w:rPr>
         <w:t xml:space="preserve">Google Map API – user can input their address to trace a direct route to the hospital </w:t>
       </w:r>
       <w:r>
         <w:rPr>
           <w:color w:val="FF0000"/>
+          <w:sz w:val="24"/>
         </w:rPr>
         <w:t>MIKE</w:t>
       </w:r>
@@ -91,7 +114,10 @@
     <w:p>
       <w:pPr>
         <w:pStyle w:val="ListParagraph"/>
-        <w:spacing w:before="100" w:beforeAutospacing="1" w:after="240"/>
+        <w:spacing w:before="100" w:beforeAutospacing="1" w:after="240" w:line="240" w:lineRule="auto"/>
+        <w:rPr>
+          <w:sz w:val="24"/>
+        </w:rPr>
       </w:pPr>
     </w:p>
     <w:p>
@@ -101,14 +127,27 @@
           <w:ilvl w:val="0"/>
           <w:numId w:val="1"/>
         </w:numPr>
-        <w:spacing w:before="100" w:beforeAutospacing="1" w:after="240"/>
-      </w:pPr>
-      <w:r>
-        <w:t xml:space="preserve">Mailing List – subscribe/unsubscribe, specify user interests, display statistics </w:t>
+        <w:spacing w:before="100" w:beforeAutospacing="1" w:after="240" w:line="240" w:lineRule="auto"/>
+        <w:rPr>
+          <w:sz w:val="24"/>
+        </w:rPr>
+      </w:pPr>
+      <w:r>
+        <w:rPr>
+          <w:sz w:val="24"/>
+        </w:rPr>
+        <w:t>Mailing List –</w:t>
+      </w:r>
+      <w:r>
+        <w:rPr>
+          <w:sz w:val="24"/>
+        </w:rPr>
+        <w:t xml:space="preserve"> subscribe/unsubscribe </w:t>
       </w:r>
       <w:r>
         <w:rPr>
           <w:color w:val="FF0000"/>
+          <w:sz w:val="24"/>
         </w:rPr>
         <w:t>KATE</w:t>
       </w:r>
@@ -116,7 +155,10 @@
     <w:p>
       <w:pPr>
         <w:pStyle w:val="ListParagraph"/>
-        <w:spacing w:before="100" w:beforeAutospacing="1" w:after="240"/>
+        <w:spacing w:before="100" w:beforeAutospacing="1" w:after="240" w:line="240" w:lineRule="auto"/>
+        <w:rPr>
+          <w:sz w:val="24"/>
+        </w:rPr>
       </w:pPr>
     </w:p>
     <w:p>
@@ -126,14 +168,21 @@
           <w:ilvl w:val="0"/>
           <w:numId w:val="1"/>
         </w:numPr>
-        <w:spacing w:before="100" w:beforeAutospacing="1" w:after="240"/>
-      </w:pPr>
-      <w:r>
+        <w:spacing w:before="100" w:beforeAutospacing="1" w:after="240" w:line="240" w:lineRule="auto"/>
+        <w:rPr>
+          <w:sz w:val="24"/>
+        </w:rPr>
+      </w:pPr>
+      <w:r>
+        <w:rPr>
+          <w:sz w:val="24"/>
+        </w:rPr>
         <w:t xml:space="preserve">Direct Contact Form – Patient Questions, Admin returns a response </w:t>
       </w:r>
       <w:r>
         <w:rPr>
           <w:color w:val="FF0000"/>
+          <w:sz w:val="24"/>
         </w:rPr>
         <w:t>SHALINI</w:t>
       </w:r>
@@ -141,12 +190,10 @@
     <w:p>
       <w:pPr>
         <w:pStyle w:val="ListParagraph"/>
-      </w:pPr>
-    </w:p>
-    <w:p>
-      <w:pPr>
-        <w:pStyle w:val="ListParagraph"/>
-        <w:spacing w:before="100" w:beforeAutospacing="1" w:after="240"/>
+        <w:spacing w:before="100" w:beforeAutospacing="1" w:after="240" w:line="240" w:lineRule="auto"/>
+        <w:rPr>
+          <w:sz w:val="24"/>
+        </w:rPr>
       </w:pPr>
     </w:p>
     <w:p>
@@ -156,14 +203,21 @@
           <w:ilvl w:val="0"/>
           <w:numId w:val="1"/>
         </w:numPr>
-        <w:spacing w:before="100" w:beforeAutospacing="1" w:after="240"/>
-      </w:pPr>
-      <w:r>
+        <w:spacing w:before="100" w:beforeAutospacing="1" w:after="240" w:line="240" w:lineRule="auto"/>
+        <w:rPr>
+          <w:sz w:val="24"/>
+        </w:rPr>
+      </w:pPr>
+      <w:r>
+        <w:rPr>
+          <w:sz w:val="24"/>
+        </w:rPr>
         <w:t>Search for a doctor – specific specialization, gender, etc.</w:t>
       </w:r>
       <w:r>
         <w:rPr>
           <w:color w:val="FF0000"/>
+          <w:sz w:val="24"/>
         </w:rPr>
         <w:t xml:space="preserve"> MIKE</w:t>
       </w:r>
@@ -171,7 +225,10 @@
     <w:p>
       <w:pPr>
         <w:pStyle w:val="ListParagraph"/>
-        <w:spacing w:before="100" w:beforeAutospacing="1" w:after="240"/>
+        <w:spacing w:before="100" w:beforeAutospacing="1" w:after="240" w:line="240" w:lineRule="auto"/>
+        <w:rPr>
+          <w:sz w:val="24"/>
+        </w:rPr>
       </w:pPr>
     </w:p>
     <w:p>
@@ -181,14 +238,21 @@
           <w:ilvl w:val="0"/>
           <w:numId w:val="1"/>
         </w:numPr>
-        <w:spacing w:before="100" w:beforeAutospacing="1" w:after="240"/>
-      </w:pPr>
-      <w:r>
+        <w:spacing w:before="100" w:beforeAutospacing="1" w:after="240" w:line="240" w:lineRule="auto"/>
+        <w:rPr>
+          <w:sz w:val="24"/>
+        </w:rPr>
+      </w:pPr>
+      <w:r>
+        <w:rPr>
+          <w:sz w:val="24"/>
+        </w:rPr>
         <w:t xml:space="preserve">Donate Online – display goal and current amount raised, payment options </w:t>
       </w:r>
       <w:r>
         <w:rPr>
           <w:color w:val="FF0000"/>
+          <w:sz w:val="24"/>
         </w:rPr>
         <w:t>JUSTIN</w:t>
       </w:r>
@@ -196,12 +260,10 @@
     <w:p>
       <w:pPr>
         <w:pStyle w:val="ListParagraph"/>
-      </w:pPr>
-    </w:p>
-    <w:p>
-      <w:pPr>
-        <w:pStyle w:val="ListParagraph"/>
-        <w:spacing w:before="100" w:beforeAutospacing="1" w:after="240"/>
+        <w:spacing w:before="100" w:beforeAutospacing="1" w:after="100" w:afterAutospacing="1" w:line="240" w:lineRule="auto"/>
+        <w:rPr>
+          <w:sz w:val="24"/>
+        </w:rPr>
       </w:pPr>
     </w:p>
     <w:p>
@@ -211,25 +273,32 @@
           <w:ilvl w:val="0"/>
           <w:numId w:val="1"/>
         </w:numPr>
-        <w:spacing w:before="100" w:beforeAutospacing="1" w:after="240"/>
-      </w:pPr>
-      <w:r>
-        <w:t>Book an appointment</w:t>
-      </w:r>
-      <w:r>
-        <w:t xml:space="preserve">– calendar to choose date </w:t>
+        <w:spacing w:before="100" w:beforeAutospacing="1" w:after="100" w:afterAutospacing="1" w:line="240" w:lineRule="auto"/>
+        <w:rPr>
+          <w:sz w:val="24"/>
+        </w:rPr>
+      </w:pPr>
+      <w:r>
+        <w:rPr>
+          <w:sz w:val="24"/>
+        </w:rPr>
+        <w:t xml:space="preserve">Apply for a career – upload resume, display openings and update on admin page </w:t>
       </w:r>
       <w:r>
         <w:rPr>
           <w:color w:val="FF0000"/>
-        </w:rPr>
-        <w:t>SHALINI</w:t>
-      </w:r>
-    </w:p>
-    <w:p>
-      <w:pPr>
-        <w:pStyle w:val="ListParagraph"/>
-        <w:spacing w:before="100" w:beforeAutospacing="1" w:after="240"/>
+          <w:sz w:val="24"/>
+        </w:rPr>
+        <w:t>KATE</w:t>
+      </w:r>
+    </w:p>
+    <w:p>
+      <w:pPr>
+        <w:pStyle w:val="ListParagraph"/>
+        <w:spacing w:before="100" w:beforeAutospacing="1" w:after="100" w:afterAutospacing="1" w:line="240" w:lineRule="auto"/>
+        <w:rPr>
+          <w:sz w:val="24"/>
+        </w:rPr>
       </w:pPr>
     </w:p>
     <w:p>
@@ -239,27 +308,38 @@
           <w:ilvl w:val="0"/>
           <w:numId w:val="1"/>
         </w:numPr>
-        <w:spacing w:before="100" w:beforeAutospacing="1" w:after="240"/>
-      </w:pPr>
-      <w:r>
-        <w:t xml:space="preserve">Apply for a career – upload resume, display openings and update on admin page </w:t>
+        <w:spacing w:before="100" w:beforeAutospacing="1" w:after="100" w:afterAutospacing="1" w:line="240" w:lineRule="auto"/>
+        <w:rPr>
+          <w:sz w:val="24"/>
+        </w:rPr>
+      </w:pPr>
+      <w:r>
+        <w:rPr>
+          <w:sz w:val="24"/>
+        </w:rPr>
+        <w:t>Font adjust size</w:t>
+      </w:r>
+      <w:r>
+        <w:rPr>
+          <w:sz w:val="24"/>
+        </w:rPr>
+        <w:t xml:space="preserve"> </w:t>
       </w:r>
       <w:r>
         <w:rPr>
           <w:color w:val="FF0000"/>
-        </w:rPr>
-        <w:t>KATE</w:t>
-      </w:r>
-    </w:p>
-    <w:p>
-      <w:pPr>
-        <w:pStyle w:val="ListParagraph"/>
-      </w:pPr>
-    </w:p>
-    <w:p>
-      <w:pPr>
-        <w:pStyle w:val="ListParagraph"/>
-        <w:spacing w:before="100" w:beforeAutospacing="1" w:after="240"/>
+          <w:sz w:val="24"/>
+        </w:rPr>
+        <w:t>JUSTIN</w:t>
+      </w:r>
+    </w:p>
+    <w:p>
+      <w:pPr>
+        <w:pStyle w:val="ListParagraph"/>
+        <w:spacing w:before="100" w:beforeAutospacing="1" w:after="240" w:line="240" w:lineRule="auto"/>
+        <w:rPr>
+          <w:sz w:val="24"/>
+        </w:rPr>
       </w:pPr>
     </w:p>
     <w:p>
@@ -269,25 +349,32 @@
           <w:ilvl w:val="0"/>
           <w:numId w:val="1"/>
         </w:numPr>
-        <w:spacing w:before="100" w:beforeAutospacing="1" w:after="240"/>
-      </w:pPr>
-      <w:r>
-        <w:t>Font adjust size</w:t>
-      </w:r>
-      <w:r>
-        <w:t xml:space="preserve"> </w:t>
+        <w:spacing w:before="100" w:beforeAutospacing="1" w:after="240" w:line="240" w:lineRule="auto"/>
+        <w:rPr>
+          <w:sz w:val="24"/>
+        </w:rPr>
+      </w:pPr>
+      <w:r>
+        <w:rPr>
+          <w:sz w:val="24"/>
+        </w:rPr>
+        <w:t xml:space="preserve">Volunteer – admin page filter applications, public page user to sign up to volunteer </w:t>
       </w:r>
       <w:r>
         <w:rPr>
           <w:color w:val="FF0000"/>
-        </w:rPr>
-        <w:t>JUSTIN</w:t>
-      </w:r>
-    </w:p>
-    <w:p>
-      <w:pPr>
-        <w:pStyle w:val="ListParagraph"/>
-        <w:spacing w:before="100" w:beforeAutospacing="1" w:after="240"/>
+          <w:sz w:val="24"/>
+        </w:rPr>
+        <w:t>SHALINI</w:t>
+      </w:r>
+    </w:p>
+    <w:p>
+      <w:pPr>
+        <w:pStyle w:val="ListParagraph"/>
+        <w:spacing w:before="100" w:beforeAutospacing="1" w:after="240" w:line="240" w:lineRule="auto"/>
+        <w:rPr>
+          <w:sz w:val="24"/>
+        </w:rPr>
       </w:pPr>
     </w:p>
     <w:p>
@@ -297,27 +384,32 @@
           <w:ilvl w:val="0"/>
           <w:numId w:val="1"/>
         </w:numPr>
-        <w:spacing w:before="100" w:beforeAutospacing="1" w:after="240"/>
-      </w:pPr>
-      <w:r>
-        <w:t xml:space="preserve">Volunteer – admin page filter applications, public page user to sign up to volunteer </w:t>
+        <w:spacing w:before="100" w:beforeAutospacing="1" w:after="240" w:line="240" w:lineRule="auto"/>
+        <w:rPr>
+          <w:sz w:val="24"/>
+        </w:rPr>
+      </w:pPr>
+      <w:r>
+        <w:rPr>
+          <w:sz w:val="24"/>
+        </w:rPr>
+        <w:t xml:space="preserve">Patient Survey – patient rating of their experience </w:t>
       </w:r>
       <w:r>
         <w:rPr>
           <w:color w:val="FF0000"/>
-        </w:rPr>
-        <w:t>SHALINI</w:t>
-      </w:r>
-    </w:p>
-    <w:p>
-      <w:pPr>
-        <w:pStyle w:val="ListParagraph"/>
-      </w:pPr>
-    </w:p>
-    <w:p>
-      <w:pPr>
-        <w:pStyle w:val="ListParagraph"/>
-        <w:spacing w:before="100" w:beforeAutospacing="1" w:after="240"/>
+          <w:sz w:val="24"/>
+        </w:rPr>
+        <w:t>JUSTIN</w:t>
+      </w:r>
+    </w:p>
+    <w:p>
+      <w:pPr>
+        <w:pStyle w:val="ListParagraph"/>
+        <w:spacing w:before="100" w:beforeAutospacing="1" w:after="240" w:line="240" w:lineRule="auto"/>
+        <w:rPr>
+          <w:sz w:val="24"/>
+        </w:rPr>
       </w:pPr>
     </w:p>
     <w:p>
@@ -327,22 +419,44 @@
           <w:ilvl w:val="0"/>
           <w:numId w:val="1"/>
         </w:numPr>
-        <w:spacing w:before="100" w:beforeAutospacing="1" w:after="240"/>
-      </w:pPr>
-      <w:r>
-        <w:t xml:space="preserve">Patient Survey – patient rating of their experience </w:t>
+        <w:spacing w:before="100" w:beforeAutospacing="1" w:after="100" w:afterAutospacing="1" w:line="240" w:lineRule="auto"/>
+        <w:rPr>
+          <w:sz w:val="24"/>
+        </w:rPr>
+      </w:pPr>
+      <w:r>
+        <w:rPr>
+          <w:sz w:val="24"/>
+        </w:rPr>
+        <w:t>View appointments</w:t>
+      </w:r>
+      <w:r>
+        <w:rPr>
+          <w:sz w:val="24"/>
+        </w:rPr>
+        <w:t>/Book an appointment</w:t>
+      </w:r>
+      <w:r>
+        <w:rPr>
+          <w:sz w:val="24"/>
+        </w:rPr>
+        <w:t xml:space="preserve"> </w:t>
       </w:r>
       <w:r>
         <w:rPr>
           <w:color w:val="FF0000"/>
-        </w:rPr>
-        <w:t>JUSTIN</w:t>
-      </w:r>
-    </w:p>
-    <w:p>
-      <w:pPr>
-        <w:pStyle w:val="ListParagraph"/>
-        <w:spacing w:before="100" w:beforeAutospacing="1" w:after="240"/>
+          <w:sz w:val="24"/>
+        </w:rPr>
+        <w:t>KATE</w:t>
+      </w:r>
+    </w:p>
+    <w:p>
+      <w:pPr>
+        <w:pStyle w:val="ListParagraph"/>
+        <w:spacing w:before="100" w:beforeAutospacing="1" w:after="100" w:afterAutospacing="1" w:line="240" w:lineRule="auto"/>
+        <w:rPr>
+          <w:sz w:val="24"/>
+        </w:rPr>
       </w:pPr>
     </w:p>
     <w:p>
@@ -352,30 +466,44 @@
           <w:ilvl w:val="0"/>
           <w:numId w:val="1"/>
         </w:numPr>
-        <w:spacing w:before="100" w:beforeAutospacing="1" w:after="240"/>
-      </w:pPr>
-      <w:r>
-        <w:t>View appointments</w:t>
-      </w:r>
-      <w:r>
-        <w:t xml:space="preserve"> </w:t>
+        <w:spacing w:before="100" w:beforeAutospacing="1" w:after="100" w:afterAutospacing="1" w:line="240" w:lineRule="auto"/>
+        <w:rPr>
+          <w:sz w:val="24"/>
+        </w:rPr>
+      </w:pPr>
+      <w:r>
+        <w:rPr>
+          <w:sz w:val="24"/>
+        </w:rPr>
+        <w:t>Image Slider</w:t>
+      </w:r>
+      <w:r>
+        <w:rPr>
+          <w:sz w:val="24"/>
+        </w:rPr>
+        <w:t>/Dynamic (database- driven) page creation</w:t>
+      </w:r>
+      <w:r>
+        <w:rPr>
+          <w:sz w:val="24"/>
+        </w:rPr>
+        <w:t xml:space="preserve"> – </w:t>
       </w:r>
       <w:r>
         <w:rPr>
           <w:color w:val="FF0000"/>
-        </w:rPr>
-        <w:t>KATE</w:t>
-      </w:r>
-    </w:p>
-    <w:p>
-      <w:pPr>
-        <w:pStyle w:val="ListParagraph"/>
-      </w:pPr>
-    </w:p>
-    <w:p>
-      <w:pPr>
-        <w:pStyle w:val="ListParagraph"/>
-        <w:spacing w:before="100" w:beforeAutospacing="1" w:after="240"/>
+          <w:sz w:val="24"/>
+        </w:rPr>
+        <w:t>MIKE</w:t>
+      </w:r>
+    </w:p>
+    <w:p>
+      <w:pPr>
+        <w:pStyle w:val="ListParagraph"/>
+        <w:spacing w:before="100" w:beforeAutospacing="1" w:after="100" w:afterAutospacing="1" w:line="240" w:lineRule="auto"/>
+        <w:rPr>
+          <w:sz w:val="24"/>
+        </w:rPr>
       </w:pPr>
     </w:p>
     <w:p>
@@ -385,28 +513,46 @@
           <w:ilvl w:val="0"/>
           <w:numId w:val="1"/>
         </w:numPr>
-        <w:spacing w:before="100" w:beforeAutospacing="1" w:after="240"/>
-      </w:pPr>
-      <w:r>
-        <w:t>Image Slider</w:t>
-      </w:r>
-      <w:r>
-        <w:t>/Dynamic (database- driven) page creation</w:t>
-      </w:r>
-      <w:r>
-        <w:t xml:space="preserve"> – </w:t>
+        <w:spacing w:before="100" w:beforeAutospacing="1" w:after="100" w:afterAutospacing="1" w:line="240" w:lineRule="auto"/>
+        <w:ind w:left="714" w:hanging="357"/>
+        <w:rPr>
+          <w:sz w:val="24"/>
+        </w:rPr>
+      </w:pPr>
+      <w:r>
+        <w:rPr>
+          <w:sz w:val="24"/>
+        </w:rPr>
+        <w:t xml:space="preserve">RSS Feed </w:t>
+      </w:r>
+      <w:r>
+        <w:rPr>
+          <w:sz w:val="24"/>
+        </w:rPr>
+        <w:t>–</w:t>
+      </w:r>
+      <w:r>
+        <w:rPr>
+          <w:sz w:val="24"/>
+        </w:rPr>
+        <w:t xml:space="preserve"> </w:t>
       </w:r>
       <w:r>
         <w:rPr>
           <w:color w:val="FF0000"/>
-        </w:rPr>
-        <w:t>MIKE</w:t>
-      </w:r>
-    </w:p>
-    <w:p>
-      <w:pPr>
-        <w:pStyle w:val="ListParagraph"/>
-        <w:spacing w:before="100" w:beforeAutospacing="1" w:after="240"/>
+          <w:sz w:val="24"/>
+        </w:rPr>
+        <w:t>JACKIE</w:t>
+      </w:r>
+    </w:p>
+    <w:p>
+      <w:pPr>
+        <w:pStyle w:val="ListParagraph"/>
+        <w:spacing w:before="100" w:beforeAutospacing="1" w:after="100" w:afterAutospacing="1" w:line="240" w:lineRule="auto"/>
+        <w:ind w:left="714"/>
+        <w:rPr>
+          <w:sz w:val="24"/>
+        </w:rPr>
       </w:pPr>
     </w:p>
     <w:p>
@@ -416,20 +562,34 @@
           <w:ilvl w:val="0"/>
           <w:numId w:val="1"/>
         </w:numPr>
-        <w:spacing w:before="100" w:beforeAutospacing="1" w:after="240"/>
-      </w:pPr>
-      <w:r>
-        <w:t>Login – Public Page</w:t>
-      </w:r>
-      <w:r>
-        <w:t>/Admin Page</w:t>
-      </w:r>
-      <w:r>
+        <w:spacing w:before="100" w:beforeAutospacing="1" w:after="100" w:afterAutospacing="1" w:line="240" w:lineRule="auto"/>
+        <w:ind w:left="714" w:hanging="357"/>
+        <w:rPr>
+          <w:sz w:val="24"/>
+        </w:rPr>
+      </w:pPr>
+      <w:r>
+        <w:rPr>
+          <w:sz w:val="24"/>
+        </w:rPr>
+        <w:t xml:space="preserve">Alert current issue </w:t>
+      </w:r>
+      <w:r>
+        <w:rPr>
+          <w:sz w:val="24"/>
+        </w:rPr>
+        <w:t>–</w:t>
+      </w:r>
+      <w:r>
+        <w:rPr>
+          <w:sz w:val="24"/>
+        </w:rPr>
         <w:t xml:space="preserve"> </w:t>
       </w:r>
       <w:r>
         <w:rPr>
           <w:color w:val="FF0000"/>
+          <w:sz w:val="24"/>
         </w:rPr>
         <w:t>JACKIE</w:t>
       </w:r>
@@ -437,12 +597,12 @@
     <w:p>
       <w:pPr>
         <w:pStyle w:val="ListParagraph"/>
-      </w:pPr>
-    </w:p>
-    <w:p>
-      <w:pPr>
-        <w:pStyle w:val="ListParagraph"/>
-        <w:spacing w:before="100" w:beforeAutospacing="1" w:after="240"/>
+        <w:widowControl w:val="0"/>
+        <w:spacing w:before="100" w:beforeAutospacing="1" w:after="100" w:afterAutospacing="1" w:line="240" w:lineRule="auto"/>
+        <w:ind w:left="714"/>
+        <w:rPr>
+          <w:sz w:val="24"/>
+        </w:rPr>
       </w:pPr>
     </w:p>
     <w:p>
@@ -452,62 +612,29 @@
           <w:ilvl w:val="0"/>
           <w:numId w:val="1"/>
         </w:numPr>
-        <w:spacing w:before="100" w:beforeAutospacing="1" w:after="240"/>
-      </w:pPr>
-      <w:r>
-        <w:t xml:space="preserve">RSS Feed </w:t>
-      </w:r>
-      <w:r>
-        <w:t>–</w:t>
-      </w:r>
-      <w:r>
-        <w:t xml:space="preserve"> </w:t>
+        <w:spacing w:before="100" w:beforeAutospacing="1" w:after="100" w:afterAutospacing="1" w:line="240" w:lineRule="auto"/>
+        <w:rPr>
+          <w:sz w:val="24"/>
+        </w:rPr>
+      </w:pPr>
+      <w:r>
+        <w:rPr>
+          <w:sz w:val="24"/>
+        </w:rPr>
+        <w:t>ER wait times</w:t>
+      </w:r>
+      <w:r>
+        <w:rPr>
+          <w:sz w:val="24"/>
+        </w:rPr>
+        <w:t xml:space="preserve"> - </w:t>
       </w:r>
       <w:r>
         <w:rPr>
           <w:color w:val="FF0000"/>
-        </w:rPr>
-        <w:t>JACKIE</w:t>
-      </w:r>
-    </w:p>
-    <w:p>
-      <w:pPr>
-        <w:pStyle w:val="ListParagraph"/>
-        <w:numPr>
-          <w:ilvl w:val="0"/>
-          <w:numId w:val="1"/>
-        </w:numPr>
-        <w:spacing w:before="100" w:beforeAutospacing="1" w:after="240"/>
-      </w:pPr>
-      <w:r>
-        <w:t xml:space="preserve">Accordion styled sub </w:t>
-      </w:r>
-      <w:proofErr w:type="spellStart"/>
-      <w:r>
-        <w:t>nav</w:t>
-      </w:r>
-      <w:proofErr w:type="spellEnd"/>
-      <w:r>
-        <w:t xml:space="preserve"> list</w:t>
-      </w:r>
-    </w:p>
-    <w:p>
-      <w:pPr>
-        <w:pStyle w:val="ListParagraph"/>
-        <w:numPr>
-          <w:ilvl w:val="0"/>
-          <w:numId w:val="1"/>
-        </w:numPr>
-        <w:spacing w:before="100" w:beforeAutospacing="1" w:after="240"/>
-      </w:pPr>
-      <w:r>
-        <w:t xml:space="preserve">Alert current issue - </w:t>
-      </w:r>
-      <w:r>
-        <w:rPr>
-          <w:color w:val="FF0000"/>
-        </w:rPr>
-        <w:t>JACKIE</w:t>
+          <w:sz w:val="24"/>
+        </w:rPr>
+        <w:t>SHALINI</w:t>
       </w:r>
     </w:p>
     <w:p>
@@ -517,6 +644,12 @@
       </w:pPr>
       <w:bookmarkStart w:id="0" w:name="_GoBack"/>
       <w:bookmarkEnd w:id="0"/>
+    </w:p>
+    <w:p>
+      <w:pPr>
+        <w:pStyle w:val="ListParagraph"/>
+        <w:spacing w:before="100" w:beforeAutospacing="1" w:after="240"/>
+      </w:pPr>
     </w:p>
     <w:sectPr>
       <w:pgSz w:w="12240" w:h="15840"/>
@@ -529,7 +662,7 @@
 </file>
 
 <file path=word/numbering.xml><?xml version="1.0" encoding="utf-8"?>
-<w:numbering xmlns:wpc="http://schemas.microsoft.com/office/word/2010/wordprocessingCanvas" xmlns:mo="http://schemas.microsoft.com/office/mac/office/2008/main" xmlns:mc="http://schemas.openxmlformats.org/markup-compatibility/2006" xmlns:mv="urn:schemas-microsoft-com:mac:vml" xmlns:o="urn:schemas-microsoft-com:office:office" xmlns:r="http://schemas.openxmlformats.org/officeDocument/2006/relationships" xmlns:m="http://schemas.openxmlformats.org/officeDocument/2006/math" xmlns:v="urn:schemas-microsoft-com:vml" xmlns:wp14="http://schemas.microsoft.com/office/word/2010/wordprocessingDrawing" xmlns:wp="http://schemas.openxmlformats.org/drawingml/2006/wordprocessingDrawing" xmlns:w10="urn:schemas-microsoft-com:office:word" xmlns:w="http://schemas.openxmlformats.org/wordprocessingml/2006/main" xmlns:w14="http://schemas.microsoft.com/office/word/2010/wordml" xmlns:wpg="http://schemas.microsoft.com/office/word/2010/wordprocessingGroup" xmlns:wpi="http://schemas.microsoft.com/office/word/2010/wordprocessingInk" xmlns:wne="http://schemas.microsoft.com/office/word/2006/wordml" xmlns:wps="http://schemas.microsoft.com/office/word/2010/wordprocessingShape" mc:Ignorable="w14 wp14">
+<w:numbering xmlns:mo="http://schemas.microsoft.com/office/mac/office/2008/main" xmlns:ve="http://schemas.openxmlformats.org/markup-compatibility/2006" xmlns:mv="urn:schemas-microsoft-com:mac:vml" xmlns:o="urn:schemas-microsoft-com:office:office" xmlns:r="http://schemas.openxmlformats.org/officeDocument/2006/relationships" xmlns:m="http://schemas.openxmlformats.org/officeDocument/2006/math" xmlns:v="urn:schemas-microsoft-com:vml" xmlns:wp="http://schemas.openxmlformats.org/drawingml/2006/wordprocessingDrawing" xmlns:w10="urn:schemas-microsoft-com:office:word" xmlns:w="http://schemas.openxmlformats.org/wordprocessingml/2006/main" xmlns:wne="http://schemas.microsoft.com/office/word/2006/wordml">
   <w:abstractNum w:abstractNumId="0">
     <w:nsid w:val="1CDF45F6"/>
     <w:multiLevelType w:val="hybridMultilevel"/>
@@ -626,7 +759,7 @@
 </file>
 
 <file path=word/styles.xml><?xml version="1.0" encoding="utf-8"?>
-<w:styles xmlns:mc="http://schemas.openxmlformats.org/markup-compatibility/2006" xmlns:r="http://schemas.openxmlformats.org/officeDocument/2006/relationships" xmlns:w="http://schemas.openxmlformats.org/wordprocessingml/2006/main" xmlns:w14="http://schemas.microsoft.com/office/word/2010/wordml" mc:Ignorable="w14">
+<w:styles xmlns:r="http://schemas.openxmlformats.org/officeDocument/2006/relationships" xmlns:w="http://schemas.openxmlformats.org/wordprocessingml/2006/main">
   <w:docDefaults>
     <w:rPrDefault>
       <w:rPr>
@@ -797,15 +930,14 @@
   </w:style>
   <w:style w:type="character" w:default="1" w:styleId="DefaultParagraphFont">
     <w:name w:val="Default Paragraph Font"/>
-    <w:uiPriority w:val="1"/>
     <w:semiHidden/>
     <w:unhideWhenUsed/>
   </w:style>
   <w:style w:type="table" w:default="1" w:styleId="TableNormal">
     <w:name w:val="Normal Table"/>
-    <w:uiPriority w:val="99"/>
     <w:semiHidden/>
     <w:unhideWhenUsed/>
+    <w:qFormat/>
     <w:tblPr>
       <w:tblInd w:w="0" w:type="dxa"/>
       <w:tblCellMar>
@@ -818,7 +950,6 @@
   </w:style>
   <w:style w:type="numbering" w:default="1" w:styleId="NoList">
     <w:name w:val="No List"/>
-    <w:uiPriority w:val="99"/>
     <w:semiHidden/>
     <w:unhideWhenUsed/>
   </w:style>
@@ -1277,7 +1408,7 @@
   <a:extraClrSchemeLst/>
   <a:extLst>
     <a:ext uri="{05A4C25C-085E-4340-85A3-A5531E510DB2}">
-      <thm15:themeFamily xmlns="" xmlns:thm15="http://schemas.microsoft.com/office/thememl/2012/main" name="Office Theme" id="{62F939B6-93AF-4DB8-9C6B-D6C7DFDC589F}" vid="{4A3C46E8-61CC-4603-A589-7422A47A8E4A}"/>
+      <thm15:themeFamily xmlns:thm15="http://schemas.microsoft.com/office/thememl/2012/main" xmlns="" xmlns:a="http://schemas.openxmlformats.org/drawingml/2006/main" name="Office Theme" id="{62F939B6-93AF-4DB8-9C6B-D6C7DFDC589F}" vid="{4A3C46E8-61CC-4603-A589-7422A47A8E4A}"/>
     </a:ext>
   </a:extLst>
 </a:theme>

</xml_diff>

<commit_message>
Kate - UPDATE Feature List
</commit_message>
<xml_diff>
--- a/documentation/Features/DRHC_Features.docx
+++ b/documentation/Features/DRHC_Features.docx
@@ -317,7 +317,7 @@
         <w:rPr>
           <w:sz w:val="24"/>
         </w:rPr>
-        <w:t>Font adjust size</w:t>
+        <w:t>E-card option to send to patients</w:t>
       </w:r>
       <w:r>
         <w:rPr>
@@ -1408,7 +1408,7 @@
   <a:extraClrSchemeLst/>
   <a:extLst>
     <a:ext uri="{05A4C25C-085E-4340-85A3-A5531E510DB2}">
-      <thm15:themeFamily xmlns:thm15="http://schemas.microsoft.com/office/thememl/2012/main" xmlns="" xmlns:a="http://schemas.openxmlformats.org/drawingml/2006/main" name="Office Theme" id="{62F939B6-93AF-4DB8-9C6B-D6C7DFDC589F}" vid="{4A3C46E8-61CC-4603-A589-7422A47A8E4A}"/>
+      <thm15:themeFamily xmlns:a="http://schemas.openxmlformats.org/drawingml/2006/main" xmlns="" xmlns:thm15="http://schemas.microsoft.com/office/thememl/2012/main" name="Office Theme" id="{62F939B6-93AF-4DB8-9C6B-D6C7DFDC589F}" vid="{4A3C46E8-61CC-4603-A589-7422A47A8E4A}"/>
     </a:ext>
   </a:extLst>
 </a:theme>

</xml_diff>